<commit_message>
Added to Documentation of Project Conventions and Rules
Added to the Documentation of Project Conventions and rules
- outlined conventions in documentation
- keep project work flow and clean and manageble.
</commit_message>
<xml_diff>
--- a/MetroBus - Application Development Documentation.docx
+++ b/MetroBus - Application Development Documentation.docx
@@ -58,7 +58,7 @@
                     </pic:cNvPicPr>
                   </pic:nvPicPr>
                   <pic:blipFill rotWithShape="1">
-                    <a:blip r:embed="rId7">
+                    <a:blip r:embed="rId8">
                       <a:extLst>
                         <a:ext uri="{28A0092B-C50C-407E-A947-70E740481C1C}">
                           <a14:useLocalDpi xmlns:a14="http://schemas.microsoft.com/office/drawing/2010/main" val="0"/>
@@ -119,8 +119,8 @@
           <w:spacing w:val="5"/>
         </w:rPr>
         <w:sectPr>
-          <w:headerReference w:type="default" r:id="rId8"/>
-          <w:footerReference w:type="first" r:id="rId9"/>
+          <w:headerReference w:type="default" r:id="rId9"/>
+          <w:footerReference w:type="first" r:id="rId10"/>
           <w:pgSz w:w="11906" w:h="16838"/>
           <w:pgMar w:top="1440" w:right="1440" w:bottom="1440" w:left="1440" w:header="708" w:footer="708" w:gutter="0"/>
           <w:cols w:space="708"/>
@@ -166,6 +166,19 @@
           </w:r>
         </w:p>
         <w:p>
+          <w:pPr>
+            <w:pStyle w:val="TOC1"/>
+            <w:tabs>
+              <w:tab w:val="right" w:leader="dot" w:pos="9016"/>
+            </w:tabs>
+            <w:rPr>
+              <w:rFonts w:cstheme="minorBidi"/>
+              <w:noProof/>
+              <w:kern w:val="2"/>
+              <w:lang w:val="en-GB" w:eastAsia="en-GB"/>
+              <w14:ligatures w14:val="standardContextual"/>
+            </w:rPr>
+          </w:pPr>
           <w:r>
             <w:fldChar w:fldCharType="begin"/>
           </w:r>
@@ -175,15 +188,353 @@
           <w:r>
             <w:fldChar w:fldCharType="separate"/>
           </w:r>
-          <w:r>
+          <w:hyperlink w:anchor="_Toc137201082" w:history="1">
+            <w:r>
+              <w:rPr>
+                <w:rStyle w:val="Hyperlink"/>
+                <w:noProof/>
+              </w:rPr>
+              <w:t>Project Rules and Conventions</w:t>
+            </w:r>
+            <w:r>
+              <w:rPr>
+                <w:noProof/>
+                <w:webHidden/>
+              </w:rPr>
+              <w:tab/>
+            </w:r>
+            <w:r>
+              <w:rPr>
+                <w:noProof/>
+                <w:webHidden/>
+              </w:rPr>
+              <w:fldChar w:fldCharType="begin"/>
+            </w:r>
+            <w:r>
+              <w:rPr>
+                <w:noProof/>
+                <w:webHidden/>
+              </w:rPr>
+              <w:instrText xml:space="preserve"> PAGEREF _Toc137201082 \h </w:instrText>
+            </w:r>
+            <w:r>
+              <w:rPr>
+                <w:noProof/>
+                <w:webHidden/>
+              </w:rPr>
+            </w:r>
+            <w:r>
+              <w:rPr>
+                <w:noProof/>
+                <w:webHidden/>
+              </w:rPr>
+              <w:fldChar w:fldCharType="separate"/>
+            </w:r>
+            <w:r>
+              <w:rPr>
+                <w:noProof/>
+                <w:webHidden/>
+              </w:rPr>
+              <w:t>3</w:t>
+            </w:r>
+            <w:r>
+              <w:rPr>
+                <w:noProof/>
+                <w:webHidden/>
+              </w:rPr>
+              <w:fldChar w:fldCharType="end"/>
+            </w:r>
+          </w:hyperlink>
+        </w:p>
+        <w:p>
+          <w:pPr>
+            <w:pStyle w:val="TOC2"/>
+            <w:tabs>
+              <w:tab w:val="right" w:leader="dot" w:pos="9016"/>
+            </w:tabs>
             <w:rPr>
-              <w:b/>
-              <w:bCs/>
+              <w:rFonts w:cstheme="minorBidi"/>
               <w:noProof/>
-              <w:lang w:val="en-GB"/>
+              <w:kern w:val="2"/>
+              <w:lang w:val="en-GB" w:eastAsia="en-GB"/>
+              <w14:ligatures w14:val="standardContextual"/>
             </w:rPr>
-            <w:t>No table of contents entries found.</w:t>
-          </w:r>
+          </w:pPr>
+          <w:hyperlink w:anchor="_Toc137201083" w:history="1">
+            <w:r>
+              <w:rPr>
+                <w:rStyle w:val="Hyperlink"/>
+                <w:noProof/>
+              </w:rPr>
+              <w:t>Git Workflow</w:t>
+            </w:r>
+            <w:r>
+              <w:rPr>
+                <w:noProof/>
+                <w:webHidden/>
+              </w:rPr>
+              <w:tab/>
+            </w:r>
+            <w:r>
+              <w:rPr>
+                <w:noProof/>
+                <w:webHidden/>
+              </w:rPr>
+              <w:fldChar w:fldCharType="begin"/>
+            </w:r>
+            <w:r>
+              <w:rPr>
+                <w:noProof/>
+                <w:webHidden/>
+              </w:rPr>
+              <w:instrText xml:space="preserve"> PAGEREF _Toc137201083 \h </w:instrText>
+            </w:r>
+            <w:r>
+              <w:rPr>
+                <w:noProof/>
+                <w:webHidden/>
+              </w:rPr>
+            </w:r>
+            <w:r>
+              <w:rPr>
+                <w:noProof/>
+                <w:webHidden/>
+              </w:rPr>
+              <w:fldChar w:fldCharType="separate"/>
+            </w:r>
+            <w:r>
+              <w:rPr>
+                <w:noProof/>
+                <w:webHidden/>
+              </w:rPr>
+              <w:t>3</w:t>
+            </w:r>
+            <w:r>
+              <w:rPr>
+                <w:noProof/>
+                <w:webHidden/>
+              </w:rPr>
+              <w:fldChar w:fldCharType="end"/>
+            </w:r>
+          </w:hyperlink>
+        </w:p>
+        <w:p>
+          <w:pPr>
+            <w:pStyle w:val="TOC3"/>
+            <w:tabs>
+              <w:tab w:val="right" w:leader="dot" w:pos="9016"/>
+            </w:tabs>
+            <w:rPr>
+              <w:rFonts w:cstheme="minorBidi"/>
+              <w:noProof/>
+              <w:kern w:val="2"/>
+              <w:lang w:val="en-GB" w:eastAsia="en-GB"/>
+              <w14:ligatures w14:val="standardContextual"/>
+            </w:rPr>
+          </w:pPr>
+          <w:hyperlink w:anchor="_Toc137201084" w:history="1">
+            <w:r>
+              <w:rPr>
+                <w:rStyle w:val="Hyperlink"/>
+                <w:noProof/>
+              </w:rPr>
+              <w:t>Branching Strategy – Git Flow</w:t>
+            </w:r>
+            <w:r>
+              <w:rPr>
+                <w:noProof/>
+                <w:webHidden/>
+              </w:rPr>
+              <w:tab/>
+            </w:r>
+            <w:r>
+              <w:rPr>
+                <w:noProof/>
+                <w:webHidden/>
+              </w:rPr>
+              <w:fldChar w:fldCharType="begin"/>
+            </w:r>
+            <w:r>
+              <w:rPr>
+                <w:noProof/>
+                <w:webHidden/>
+              </w:rPr>
+              <w:instrText xml:space="preserve"> PAGEREF _Toc137201084 \h </w:instrText>
+            </w:r>
+            <w:r>
+              <w:rPr>
+                <w:noProof/>
+                <w:webHidden/>
+              </w:rPr>
+            </w:r>
+            <w:r>
+              <w:rPr>
+                <w:noProof/>
+                <w:webHidden/>
+              </w:rPr>
+              <w:fldChar w:fldCharType="separate"/>
+            </w:r>
+            <w:r>
+              <w:rPr>
+                <w:noProof/>
+                <w:webHidden/>
+              </w:rPr>
+              <w:t>3</w:t>
+            </w:r>
+            <w:r>
+              <w:rPr>
+                <w:noProof/>
+                <w:webHidden/>
+              </w:rPr>
+              <w:fldChar w:fldCharType="end"/>
+            </w:r>
+          </w:hyperlink>
+        </w:p>
+        <w:p>
+          <w:pPr>
+            <w:pStyle w:val="TOC3"/>
+            <w:tabs>
+              <w:tab w:val="right" w:leader="dot" w:pos="9016"/>
+            </w:tabs>
+            <w:rPr>
+              <w:rFonts w:cstheme="minorBidi"/>
+              <w:noProof/>
+              <w:kern w:val="2"/>
+              <w:lang w:val="en-GB" w:eastAsia="en-GB"/>
+              <w14:ligatures w14:val="standardContextual"/>
+            </w:rPr>
+          </w:pPr>
+          <w:hyperlink w:anchor="_Toc137201085" w:history="1">
+            <w:r>
+              <w:rPr>
+                <w:rStyle w:val="Hyperlink"/>
+                <w:noProof/>
+              </w:rPr>
+              <w:t>Git Flow Naming Conventions</w:t>
+            </w:r>
+            <w:r>
+              <w:rPr>
+                <w:noProof/>
+                <w:webHidden/>
+              </w:rPr>
+              <w:tab/>
+            </w:r>
+            <w:r>
+              <w:rPr>
+                <w:noProof/>
+                <w:webHidden/>
+              </w:rPr>
+              <w:fldChar w:fldCharType="begin"/>
+            </w:r>
+            <w:r>
+              <w:rPr>
+                <w:noProof/>
+                <w:webHidden/>
+              </w:rPr>
+              <w:instrText xml:space="preserve"> PAGEREF _Toc137201085 \h </w:instrText>
+            </w:r>
+            <w:r>
+              <w:rPr>
+                <w:noProof/>
+                <w:webHidden/>
+              </w:rPr>
+            </w:r>
+            <w:r>
+              <w:rPr>
+                <w:noProof/>
+                <w:webHidden/>
+              </w:rPr>
+              <w:fldChar w:fldCharType="separate"/>
+            </w:r>
+            <w:r>
+              <w:rPr>
+                <w:noProof/>
+                <w:webHidden/>
+              </w:rPr>
+              <w:t>3</w:t>
+            </w:r>
+            <w:r>
+              <w:rPr>
+                <w:noProof/>
+                <w:webHidden/>
+              </w:rPr>
+              <w:fldChar w:fldCharType="end"/>
+            </w:r>
+          </w:hyperlink>
+        </w:p>
+        <w:p>
+          <w:pPr>
+            <w:pStyle w:val="TOC3"/>
+            <w:tabs>
+              <w:tab w:val="right" w:leader="dot" w:pos="9016"/>
+            </w:tabs>
+            <w:rPr>
+              <w:rFonts w:cstheme="minorBidi"/>
+              <w:noProof/>
+              <w:kern w:val="2"/>
+              <w:lang w:val="en-GB" w:eastAsia="en-GB"/>
+              <w14:ligatures w14:val="standardContextual"/>
+            </w:rPr>
+          </w:pPr>
+          <w:hyperlink w:anchor="_Toc137201086" w:history="1">
+            <w:r>
+              <w:rPr>
+                <w:rStyle w:val="Hyperlink"/>
+                <w:noProof/>
+              </w:rPr>
+              <w:t>Commit and Pull Request Rules</w:t>
+            </w:r>
+            <w:r>
+              <w:rPr>
+                <w:noProof/>
+                <w:webHidden/>
+              </w:rPr>
+              <w:tab/>
+            </w:r>
+            <w:r>
+              <w:rPr>
+                <w:noProof/>
+                <w:webHidden/>
+              </w:rPr>
+              <w:fldChar w:fldCharType="begin"/>
+            </w:r>
+            <w:r>
+              <w:rPr>
+                <w:noProof/>
+                <w:webHidden/>
+              </w:rPr>
+              <w:instrText xml:space="preserve"> PAGEREF _Toc137201086 \h </w:instrText>
+            </w:r>
+            <w:r>
+              <w:rPr>
+                <w:noProof/>
+                <w:webHidden/>
+              </w:rPr>
+            </w:r>
+            <w:r>
+              <w:rPr>
+                <w:noProof/>
+                <w:webHidden/>
+              </w:rPr>
+              <w:fldChar w:fldCharType="separate"/>
+            </w:r>
+            <w:r>
+              <w:rPr>
+                <w:noProof/>
+                <w:webHidden/>
+              </w:rPr>
+              <w:t>4</w:t>
+            </w:r>
+            <w:r>
+              <w:rPr>
+                <w:noProof/>
+                <w:webHidden/>
+              </w:rPr>
+              <w:fldChar w:fldCharType="end"/>
+            </w:r>
+          </w:hyperlink>
+        </w:p>
+        <w:p>
           <w:r>
             <w:fldChar w:fldCharType="end"/>
           </w:r>
@@ -198,6 +549,592 @@
         <w:br w:type="page"/>
       </w:r>
     </w:p>
+    <w:p>
+      <w:pPr>
+        <w:pStyle w:val="Heading1"/>
+      </w:pPr>
+      <w:bookmarkStart w:id="0" w:name="_Toc130994835"/>
+      <w:bookmarkStart w:id="1" w:name="_Toc131101196"/>
+      <w:bookmarkStart w:id="2" w:name="_Toc137201082"/>
+      <w:r>
+        <w:lastRenderedPageBreak/>
+        <w:t>Project Rules and Conventions</w:t>
+      </w:r>
+      <w:bookmarkEnd w:id="0"/>
+      <w:bookmarkEnd w:id="1"/>
+      <w:bookmarkEnd w:id="2"/>
+    </w:p>
+    <w:p/>
+    <w:p>
+      <w:pPr>
+        <w:pStyle w:val="Heading2"/>
+      </w:pPr>
+      <w:bookmarkStart w:id="3" w:name="_Toc130994836"/>
+      <w:bookmarkStart w:id="4" w:name="_Toc131101197"/>
+      <w:bookmarkStart w:id="5" w:name="_Toc137201083"/>
+      <w:r>
+        <w:t>Git Workflow</w:t>
+      </w:r>
+      <w:bookmarkEnd w:id="3"/>
+      <w:bookmarkEnd w:id="4"/>
+      <w:bookmarkEnd w:id="5"/>
+    </w:p>
+    <w:p>
+      <w:r>
+        <w:t>Git is a distributed version control system that is commonly used in software development projects because it allows developers to collaborate on projects with its massive arrays of tools in a safe and organized manner. For Metro Bus Application development, we will be using git to allow us to collaborate in developing our project with the most up to date code and documentation . Benefits of using Git includes…</w:t>
+      </w:r>
+    </w:p>
+    <w:p>
+      <w:pPr>
+        <w:pStyle w:val="ListParagraph"/>
+        <w:numPr>
+          <w:ilvl w:val="0"/>
+          <w:numId w:val="1"/>
+        </w:numPr>
+      </w:pPr>
+      <w:r>
+        <w:t>Git allows you to see the changes made to the code and undo them if needed.</w:t>
+      </w:r>
+    </w:p>
+    <w:p>
+      <w:pPr>
+        <w:pStyle w:val="ListParagraph"/>
+        <w:numPr>
+          <w:ilvl w:val="0"/>
+          <w:numId w:val="1"/>
+        </w:numPr>
+      </w:pPr>
+      <w:r>
+        <w:t>Git lets multiple people work on the same code at the same time.</w:t>
+      </w:r>
+    </w:p>
+    <w:p>
+      <w:pPr>
+        <w:pStyle w:val="ListParagraph"/>
+        <w:numPr>
+          <w:ilvl w:val="0"/>
+          <w:numId w:val="1"/>
+        </w:numPr>
+      </w:pPr>
+      <w:r>
+        <w:t>Git is a safe and easy way to manage changes made to the code.</w:t>
+      </w:r>
+    </w:p>
+    <w:p>
+      <w:pPr>
+        <w:pStyle w:val="ListParagraph"/>
+        <w:numPr>
+          <w:ilvl w:val="0"/>
+          <w:numId w:val="1"/>
+        </w:numPr>
+      </w:pPr>
+      <w:r>
+        <w:t xml:space="preserve">Git has built-in tools that make it easy to create different versions of the code and merge them back together. </w:t>
+      </w:r>
+    </w:p>
+    <w:p/>
+    <w:p>
+      <w:pPr>
+        <w:pStyle w:val="Heading3"/>
+      </w:pPr>
+      <w:bookmarkStart w:id="6" w:name="_Toc130994837"/>
+      <w:bookmarkStart w:id="7" w:name="_Toc131101198"/>
+      <w:bookmarkStart w:id="8" w:name="_Toc137201084"/>
+      <w:r>
+        <w:t>Branching Strategy – Git Flow</w:t>
+      </w:r>
+      <w:bookmarkEnd w:id="6"/>
+      <w:bookmarkEnd w:id="7"/>
+      <w:bookmarkEnd w:id="8"/>
+    </w:p>
+    <w:p>
+      <w:r>
+        <w:t xml:space="preserve">Git Flow is a git Branching model that involves the use of feature and branches and multiple primary branches </w:t>
+      </w:r>
+      <w:hyperlink r:id="rId11" w:anchor="_Reference_List" w:history="1">
+        <w:r>
+          <w:rPr>
+            <w:rStyle w:val="Hyperlink"/>
+          </w:rPr>
+          <w:t>(Driessen, 2010 - 2020)</w:t>
+        </w:r>
+      </w:hyperlink>
+      <w:r>
+        <w:t xml:space="preserve">.  </w:t>
+      </w:r>
+    </w:p>
+    <w:p>
+      <w:r>
+        <w:rPr>
+          <w:noProof/>
+        </w:rPr>
+        <w:drawing>
+          <wp:inline distT="0" distB="0" distL="0" distR="0" wp14:anchorId="365909AC" wp14:editId="68EE94C4">
+            <wp:extent cx="4419600" cy="1809750"/>
+            <wp:effectExtent l="0" t="0" r="0" b="0"/>
+            <wp:docPr id="1605205671" name="Picture 2" descr="Diagram&#10;&#10;Description automatically generated"/>
+            <wp:cNvGraphicFramePr>
+              <a:graphicFrameLocks xmlns:a="http://schemas.openxmlformats.org/drawingml/2006/main" noChangeAspect="1"/>
+            </wp:cNvGraphicFramePr>
+            <a:graphic xmlns:a="http://schemas.openxmlformats.org/drawingml/2006/main">
+              <a:graphicData uri="http://schemas.openxmlformats.org/drawingml/2006/picture">
+                <pic:pic xmlns:pic="http://schemas.openxmlformats.org/drawingml/2006/picture">
+                  <pic:nvPicPr>
+                    <pic:cNvPr id="0" name="Picture 5" descr="Diagram&#10;&#10;Description automatically generated"/>
+                    <pic:cNvPicPr>
+                      <a:picLocks noChangeAspect="1" noChangeArrowheads="1"/>
+                    </pic:cNvPicPr>
+                  </pic:nvPicPr>
+                  <pic:blipFill>
+                    <a:blip r:embed="rId12">
+                      <a:extLst>
+                        <a:ext uri="{28A0092B-C50C-407E-A947-70E740481C1C}">
+                          <a14:useLocalDpi xmlns:a14="http://schemas.microsoft.com/office/drawing/2010/main" val="0"/>
+                        </a:ext>
+                      </a:extLst>
+                    </a:blip>
+                    <a:srcRect/>
+                    <a:stretch>
+                      <a:fillRect/>
+                    </a:stretch>
+                  </pic:blipFill>
+                  <pic:spPr bwMode="auto">
+                    <a:xfrm>
+                      <a:off x="0" y="0"/>
+                      <a:ext cx="4419600" cy="1809750"/>
+                    </a:xfrm>
+                    <a:prstGeom prst="rect">
+                      <a:avLst/>
+                    </a:prstGeom>
+                    <a:noFill/>
+                    <a:ln>
+                      <a:noFill/>
+                    </a:ln>
+                  </pic:spPr>
+                </pic:pic>
+              </a:graphicData>
+            </a:graphic>
+          </wp:inline>
+        </w:drawing>
+      </w:r>
+    </w:p>
+    <w:p>
+      <w:r>
+        <w:t>How it works is instead of pushing every development into the main branch to record the history of the project. A development branch would be created where a specific development will be branched and worked upon so that multiple developments can be done at the same time in a more focused manner, where developers push features and fixes onto the development branch instead of the main. Steps to do these are…</w:t>
+      </w:r>
+    </w:p>
+    <w:p>
+      <w:pPr>
+        <w:pStyle w:val="ListParagraph"/>
+        <w:numPr>
+          <w:ilvl w:val="0"/>
+          <w:numId w:val="2"/>
+        </w:numPr>
+      </w:pPr>
+      <w:r>
+        <w:t>git branch develop – create development branch</w:t>
+      </w:r>
+    </w:p>
+    <w:p>
+      <w:pPr>
+        <w:pStyle w:val="ListParagraph"/>
+        <w:numPr>
+          <w:ilvl w:val="0"/>
+          <w:numId w:val="2"/>
+        </w:numPr>
+      </w:pPr>
+      <w:r>
+        <w:t>git push -u origin develop – push development branch into remote repository</w:t>
+      </w:r>
+    </w:p>
+    <w:p/>
+    <w:p>
+      <w:pPr>
+        <w:pStyle w:val="Heading3"/>
+      </w:pPr>
+      <w:bookmarkStart w:id="9" w:name="_Toc130994838"/>
+      <w:bookmarkStart w:id="10" w:name="_Toc131101199"/>
+      <w:bookmarkStart w:id="11" w:name="_Toc137201085"/>
+      <w:r>
+        <w:t>Git Flow Naming Conventions</w:t>
+      </w:r>
+      <w:bookmarkEnd w:id="9"/>
+      <w:bookmarkEnd w:id="10"/>
+      <w:bookmarkEnd w:id="11"/>
+    </w:p>
+    <w:p>
+      <w:r>
+        <w:t>In summary the hierarchy of git flow workflow development branching is…</w:t>
+      </w:r>
+    </w:p>
+    <w:p>
+      <w:r>
+        <w:t>Main Branch -&gt; Development Branch -&gt; Feature Branches -&gt; Hotfix Branches &amp; Support Branches</w:t>
+      </w:r>
+    </w:p>
+    <w:p>
+      <w:r>
+        <w:t>When releasing a version, a branch cloned through parts of main will be used to create a release branch which will then receive Hotfix &amp; Support Branches.</w:t>
+      </w:r>
+    </w:p>
+    <w:p>
+      <w:r>
+        <w:t>When naming a branch, it must have the type of branch it is and its purpose. E.g., Feature/Create Rules…</w:t>
+      </w:r>
+    </w:p>
+    <w:p>
+      <w:pPr>
+        <w:pStyle w:val="ListParagraph"/>
+        <w:numPr>
+          <w:ilvl w:val="0"/>
+          <w:numId w:val="1"/>
+        </w:numPr>
+      </w:pPr>
+      <w:r>
+        <w:t>Development Branches? [development/purpose]</w:t>
+      </w:r>
+    </w:p>
+    <w:p>
+      <w:pPr>
+        <w:pStyle w:val="ListParagraph"/>
+        <w:numPr>
+          <w:ilvl w:val="0"/>
+          <w:numId w:val="1"/>
+        </w:numPr>
+      </w:pPr>
+      <w:r>
+        <w:t>Feature Branches? [feature/purpose]</w:t>
+      </w:r>
+    </w:p>
+    <w:p>
+      <w:pPr>
+        <w:pStyle w:val="ListParagraph"/>
+        <w:numPr>
+          <w:ilvl w:val="0"/>
+          <w:numId w:val="1"/>
+        </w:numPr>
+      </w:pPr>
+      <w:r>
+        <w:t>Release Branches? [release/purpose]</w:t>
+      </w:r>
+    </w:p>
+    <w:p>
+      <w:pPr>
+        <w:pStyle w:val="ListParagraph"/>
+        <w:numPr>
+          <w:ilvl w:val="0"/>
+          <w:numId w:val="1"/>
+        </w:numPr>
+      </w:pPr>
+      <w:r>
+        <w:t>Hotfix Branches? [hotfix/purpose]</w:t>
+      </w:r>
+    </w:p>
+    <w:p>
+      <w:pPr>
+        <w:pStyle w:val="ListParagraph"/>
+        <w:numPr>
+          <w:ilvl w:val="0"/>
+          <w:numId w:val="1"/>
+        </w:numPr>
+      </w:pPr>
+      <w:r>
+        <w:t>Support Branches? [support/purpose]</w:t>
+      </w:r>
+    </w:p>
+    <w:p/>
+    <w:p>
+      <w:r>
+        <w:t xml:space="preserve">Example: </w:t>
+      </w:r>
+    </w:p>
+    <w:p>
+      <w:r>
+        <w:rPr>
+          <w:noProof/>
+        </w:rPr>
+        <w:drawing>
+          <wp:inline distT="0" distB="0" distL="0" distR="0" wp14:anchorId="10D4E879" wp14:editId="6D08D1E8">
+            <wp:extent cx="5191125" cy="3752850"/>
+            <wp:effectExtent l="0" t="0" r="9525" b="0"/>
+            <wp:docPr id="1524607611" name="Picture 1"/>
+            <wp:cNvGraphicFramePr>
+              <a:graphicFrameLocks xmlns:a="http://schemas.openxmlformats.org/drawingml/2006/main" noChangeAspect="1"/>
+            </wp:cNvGraphicFramePr>
+            <a:graphic xmlns:a="http://schemas.openxmlformats.org/drawingml/2006/main">
+              <a:graphicData uri="http://schemas.openxmlformats.org/drawingml/2006/picture">
+                <pic:pic xmlns:pic="http://schemas.openxmlformats.org/drawingml/2006/picture">
+                  <pic:nvPicPr>
+                    <pic:cNvPr id="0" name="Picture 7"/>
+                    <pic:cNvPicPr>
+                      <a:picLocks noChangeAspect="1" noChangeArrowheads="1"/>
+                    </pic:cNvPicPr>
+                  </pic:nvPicPr>
+                  <pic:blipFill>
+                    <a:blip r:embed="rId13">
+                      <a:extLst>
+                        <a:ext uri="{28A0092B-C50C-407E-A947-70E740481C1C}">
+                          <a14:useLocalDpi xmlns:a14="http://schemas.microsoft.com/office/drawing/2010/main" val="0"/>
+                        </a:ext>
+                      </a:extLst>
+                    </a:blip>
+                    <a:srcRect/>
+                    <a:stretch>
+                      <a:fillRect/>
+                    </a:stretch>
+                  </pic:blipFill>
+                  <pic:spPr bwMode="auto">
+                    <a:xfrm>
+                      <a:off x="0" y="0"/>
+                      <a:ext cx="5191125" cy="3752850"/>
+                    </a:xfrm>
+                    <a:prstGeom prst="rect">
+                      <a:avLst/>
+                    </a:prstGeom>
+                    <a:noFill/>
+                    <a:ln>
+                      <a:noFill/>
+                    </a:ln>
+                  </pic:spPr>
+                </pic:pic>
+              </a:graphicData>
+            </a:graphic>
+          </wp:inline>
+        </w:drawing>
+      </w:r>
+    </w:p>
+    <w:p>
+      <w:r>
+        <w:t>The overall flow of Gitlow is….</w:t>
+      </w:r>
+    </w:p>
+    <w:p>
+      <w:pPr>
+        <w:pStyle w:val="ListParagraph"/>
+        <w:numPr>
+          <w:ilvl w:val="0"/>
+          <w:numId w:val="3"/>
+        </w:numPr>
+      </w:pPr>
+      <w:r>
+        <w:t>Create a develop branch from the main branch.</w:t>
+      </w:r>
+    </w:p>
+    <w:p>
+      <w:pPr>
+        <w:pStyle w:val="ListParagraph"/>
+        <w:numPr>
+          <w:ilvl w:val="0"/>
+          <w:numId w:val="3"/>
+        </w:numPr>
+      </w:pPr>
+      <w:r>
+        <w:t>Create a release branch from the develop branch.</w:t>
+      </w:r>
+    </w:p>
+    <w:p>
+      <w:pPr>
+        <w:pStyle w:val="ListParagraph"/>
+        <w:numPr>
+          <w:ilvl w:val="0"/>
+          <w:numId w:val="3"/>
+        </w:numPr>
+      </w:pPr>
+      <w:r>
+        <w:t>Create feature branches from the develop branch for new features or changes.</w:t>
+      </w:r>
+    </w:p>
+    <w:p>
+      <w:pPr>
+        <w:pStyle w:val="ListParagraph"/>
+        <w:numPr>
+          <w:ilvl w:val="0"/>
+          <w:numId w:val="3"/>
+        </w:numPr>
+      </w:pPr>
+      <w:r>
+        <w:t>When a feature is complete, merge it into the develop branch.</w:t>
+      </w:r>
+    </w:p>
+    <w:p>
+      <w:pPr>
+        <w:pStyle w:val="ListParagraph"/>
+        <w:numPr>
+          <w:ilvl w:val="0"/>
+          <w:numId w:val="3"/>
+        </w:numPr>
+      </w:pPr>
+      <w:r>
+        <w:t>When the release is complete, merge it into both the develop and main branches.</w:t>
+      </w:r>
+    </w:p>
+    <w:p>
+      <w:pPr>
+        <w:pStyle w:val="ListParagraph"/>
+        <w:numPr>
+          <w:ilvl w:val="0"/>
+          <w:numId w:val="3"/>
+        </w:numPr>
+      </w:pPr>
+      <w:r>
+        <w:t>If an issue is detected in the main branch, create a hotfix branch from main.</w:t>
+      </w:r>
+    </w:p>
+    <w:p>
+      <w:pPr>
+        <w:pStyle w:val="ListParagraph"/>
+        <w:numPr>
+          <w:ilvl w:val="0"/>
+          <w:numId w:val="3"/>
+        </w:numPr>
+      </w:pPr>
+      <w:r>
+        <w:t>Once the hotfix is done, merge it into both the develop and main branches.</w:t>
+      </w:r>
+    </w:p>
+    <w:p/>
+    <w:p>
+      <w:pPr>
+        <w:pStyle w:val="Heading3"/>
+      </w:pPr>
+      <w:bookmarkStart w:id="12" w:name="_Toc130994839"/>
+      <w:bookmarkStart w:id="13" w:name="_Toc131101200"/>
+      <w:bookmarkStart w:id="14" w:name="_Toc137201086"/>
+      <w:r>
+        <w:t>Commit and Pull Request Rules</w:t>
+      </w:r>
+      <w:bookmarkEnd w:id="12"/>
+      <w:bookmarkEnd w:id="13"/>
+      <w:bookmarkEnd w:id="14"/>
+    </w:p>
+    <w:p>
+      <w:r>
+        <w:t>Creating a commit and a pull request to upload work into the main repository is a very important part of git development and must be done right to keep track of work development easily. To do so commit / pull name and message must done properly so work done can be understood properly and efficiently without confusion.</w:t>
+      </w:r>
+    </w:p>
+    <w:p>
+      <w:r>
+        <w:t>To do so the title of the commit / pull must first start with a verb (added, deleted, changed) followed with what was done / purpose of the commit / pull. The message must also contain why the commit / pull was done followed by a list of the changes that was done. The list should also contain lists of reasons of things to look out for in the pull / commit.</w:t>
+      </w:r>
+    </w:p>
+    <w:p>
+      <w:pPr>
+        <w:spacing w:after="160"/>
+      </w:pPr>
+      <w:r>
+        <w:t>Example…</w:t>
+      </w:r>
+    </w:p>
+    <w:tbl>
+      <w:tblPr>
+        <w:tblStyle w:val="TableGrid"/>
+        <w:tblW w:w="0" w:type="auto"/>
+        <w:tblLook w:val="04A0" w:firstRow="1" w:lastRow="0" w:firstColumn="1" w:lastColumn="0" w:noHBand="0" w:noVBand="1"/>
+      </w:tblPr>
+      <w:tblGrid>
+        <w:gridCol w:w="1005"/>
+        <w:gridCol w:w="8011"/>
+      </w:tblGrid>
+      <w:tr>
+        <w:tc>
+          <w:tcPr>
+            <w:tcW w:w="988" w:type="dxa"/>
+            <w:tcBorders>
+              <w:top w:val="single" w:sz="4" w:space="0" w:color="auto"/>
+              <w:left w:val="single" w:sz="4" w:space="0" w:color="auto"/>
+              <w:bottom w:val="single" w:sz="4" w:space="0" w:color="auto"/>
+              <w:right w:val="single" w:sz="4" w:space="0" w:color="auto"/>
+            </w:tcBorders>
+            <w:hideMark/>
+          </w:tcPr>
+          <w:p>
+            <w:r>
+              <w:t>Title</w:t>
+            </w:r>
+          </w:p>
+        </w:tc>
+        <w:tc>
+          <w:tcPr>
+            <w:tcW w:w="8028" w:type="dxa"/>
+            <w:tcBorders>
+              <w:top w:val="single" w:sz="4" w:space="0" w:color="auto"/>
+              <w:left w:val="single" w:sz="4" w:space="0" w:color="auto"/>
+              <w:bottom w:val="single" w:sz="4" w:space="0" w:color="auto"/>
+              <w:right w:val="single" w:sz="4" w:space="0" w:color="auto"/>
+            </w:tcBorders>
+          </w:tcPr>
+          <w:p>
+            <w:r>
+              <w:t>Added documentation on initial concepts.</w:t>
+            </w:r>
+          </w:p>
+          <w:p/>
+        </w:tc>
+      </w:tr>
+      <w:tr>
+        <w:trPr>
+          <w:trHeight w:val="1162"/>
+        </w:trPr>
+        <w:tc>
+          <w:tcPr>
+            <w:tcW w:w="988" w:type="dxa"/>
+            <w:tcBorders>
+              <w:top w:val="single" w:sz="4" w:space="0" w:color="auto"/>
+              <w:left w:val="single" w:sz="4" w:space="0" w:color="auto"/>
+              <w:bottom w:val="single" w:sz="4" w:space="0" w:color="auto"/>
+              <w:right w:val="single" w:sz="4" w:space="0" w:color="auto"/>
+            </w:tcBorders>
+            <w:hideMark/>
+          </w:tcPr>
+          <w:p>
+            <w:r>
+              <w:t>Message</w:t>
+            </w:r>
+          </w:p>
+        </w:tc>
+        <w:tc>
+          <w:tcPr>
+            <w:tcW w:w="8028" w:type="dxa"/>
+            <w:tcBorders>
+              <w:top w:val="single" w:sz="4" w:space="0" w:color="auto"/>
+              <w:left w:val="single" w:sz="4" w:space="0" w:color="auto"/>
+              <w:bottom w:val="single" w:sz="4" w:space="0" w:color="auto"/>
+              <w:right w:val="single" w:sz="4" w:space="0" w:color="auto"/>
+            </w:tcBorders>
+          </w:tcPr>
+          <w:p>
+            <w:r>
+              <w:t>This was done to understood what needs to be worked upon in the future.</w:t>
+            </w:r>
+          </w:p>
+          <w:p/>
+          <w:p>
+            <w:pPr>
+              <w:pStyle w:val="ListParagraph"/>
+              <w:numPr>
+                <w:ilvl w:val="0"/>
+                <w:numId w:val="1"/>
+              </w:numPr>
+            </w:pPr>
+            <w:r>
+              <w:t>Added purpose, functions and worth of the project continuation.</w:t>
+            </w:r>
+          </w:p>
+          <w:p>
+            <w:pPr>
+              <w:pStyle w:val="ListParagraph"/>
+              <w:numPr>
+                <w:ilvl w:val="0"/>
+                <w:numId w:val="1"/>
+              </w:numPr>
+            </w:pPr>
+            <w:r>
+              <w:t>Some images are lagging out.</w:t>
+            </w:r>
+          </w:p>
+        </w:tc>
+      </w:tr>
+    </w:tbl>
     <w:p/>
     <w:sectPr>
       <w:pgSz w:w="11906" w:h="16838"/>
@@ -398,6 +1335,368 @@
     </w:pPr>
   </w:p>
 </w:hdr>
+</file>
+
+<file path=word/numbering.xml><?xml version="1.0" encoding="utf-8"?>
+<w:numbering xmlns:wpc="http://schemas.microsoft.com/office/word/2010/wordprocessingCanvas" xmlns:cx="http://schemas.microsoft.com/office/drawing/2014/chartex" xmlns:cx1="http://schemas.microsoft.com/office/drawing/2015/9/8/chartex" xmlns:cx2="http://schemas.microsoft.com/office/drawing/2015/10/21/chartex" xmlns:cx3="http://schemas.microsoft.com/office/drawing/2016/5/9/chartex" xmlns:cx4="http://schemas.microsoft.com/office/drawing/2016/5/10/chartex" xmlns:cx5="http://schemas.microsoft.com/office/drawing/2016/5/11/chartex" xmlns:cx6="http://schemas.microsoft.com/office/drawing/2016/5/12/chartex" xmlns:cx7="http://schemas.microsoft.com/office/drawing/2016/5/13/chartex" xmlns:cx8="http://schemas.microsoft.com/office/drawing/2016/5/14/chartex" xmlns:mc="http://schemas.openxmlformats.org/markup-compatibility/2006" xmlns:aink="http://schemas.microsoft.com/office/drawing/2016/ink" xmlns:am3d="http://schemas.microsoft.com/office/drawing/2017/model3d" xmlns:o="urn:schemas-microsoft-com:office:office" xmlns:oel="http://schemas.microsoft.com/office/2019/extlst" xmlns:r="http://schemas.openxmlformats.org/officeDocument/2006/relationships" xmlns:m="http://schemas.openxmlformats.org/officeDocument/2006/math" xmlns:v="urn:schemas-microsoft-com:vml" xmlns:wp14="http://schemas.microsoft.com/office/word/2010/wordprocessingDrawing" xmlns:wp="http://schemas.openxmlformats.org/drawingml/2006/wordprocessingDrawing" xmlns:w10="urn:schemas-microsoft-com:office:word" xmlns:w="http://schemas.openxmlformats.org/wordprocessingml/2006/main" xmlns:w14="http://schemas.microsoft.com/office/word/2010/wordml" xmlns:w15="http://schemas.microsoft.com/office/word/2012/wordml" xmlns:w16cex="http://schemas.microsoft.com/office/word/2018/wordml/cex" xmlns:w16cid="http://schemas.microsoft.com/office/word/2016/wordml/cid" xmlns:w16="http://schemas.microsoft.com/office/word/2018/wordml" xmlns:w16sdtdh="http://schemas.microsoft.com/office/word/2020/wordml/sdtdatahash" xmlns:w16se="http://schemas.microsoft.com/office/word/2015/wordml/symex" xmlns:wpg="http://schemas.microsoft.com/office/word/2010/wordprocessingGroup" xmlns:wpi="http://schemas.microsoft.com/office/word/2010/wordprocessingInk" xmlns:wne="http://schemas.microsoft.com/office/word/2006/wordml" xmlns:wps="http://schemas.microsoft.com/office/word/2010/wordprocessingShape" mc:Ignorable="w14 w15 w16se w16cid w16 w16cex w16sdtdh wp14">
+  <w:abstractNum w:abstractNumId="0" w15:restartNumberingAfterBreak="0">
+    <w:nsid w:val="2C0A2AAB"/>
+    <w:multiLevelType w:val="hybridMultilevel"/>
+    <w:tmpl w:val="419C522E"/>
+    <w:lvl w:ilvl="0" w:tplc="0C09000F">
+      <w:start w:val="1"/>
+      <w:numFmt w:val="decimal"/>
+      <w:lvlText w:val="%1."/>
+      <w:lvlJc w:val="left"/>
+      <w:pPr>
+        <w:ind w:left="720" w:hanging="360"/>
+      </w:pPr>
+    </w:lvl>
+    <w:lvl w:ilvl="1" w:tplc="0C090019">
+      <w:start w:val="1"/>
+      <w:numFmt w:val="lowerLetter"/>
+      <w:lvlText w:val="%2."/>
+      <w:lvlJc w:val="left"/>
+      <w:pPr>
+        <w:ind w:left="1440" w:hanging="360"/>
+      </w:pPr>
+    </w:lvl>
+    <w:lvl w:ilvl="2" w:tplc="0C09001B">
+      <w:start w:val="1"/>
+      <w:numFmt w:val="lowerRoman"/>
+      <w:lvlText w:val="%3."/>
+      <w:lvlJc w:val="right"/>
+      <w:pPr>
+        <w:ind w:left="2160" w:hanging="180"/>
+      </w:pPr>
+    </w:lvl>
+    <w:lvl w:ilvl="3" w:tplc="0C09000F">
+      <w:start w:val="1"/>
+      <w:numFmt w:val="decimal"/>
+      <w:lvlText w:val="%4."/>
+      <w:lvlJc w:val="left"/>
+      <w:pPr>
+        <w:ind w:left="2880" w:hanging="360"/>
+      </w:pPr>
+    </w:lvl>
+    <w:lvl w:ilvl="4" w:tplc="0C090019">
+      <w:start w:val="1"/>
+      <w:numFmt w:val="lowerLetter"/>
+      <w:lvlText w:val="%5."/>
+      <w:lvlJc w:val="left"/>
+      <w:pPr>
+        <w:ind w:left="3600" w:hanging="360"/>
+      </w:pPr>
+    </w:lvl>
+    <w:lvl w:ilvl="5" w:tplc="0C09001B">
+      <w:start w:val="1"/>
+      <w:numFmt w:val="lowerRoman"/>
+      <w:lvlText w:val="%6."/>
+      <w:lvlJc w:val="right"/>
+      <w:pPr>
+        <w:ind w:left="4320" w:hanging="180"/>
+      </w:pPr>
+    </w:lvl>
+    <w:lvl w:ilvl="6" w:tplc="0C09000F">
+      <w:start w:val="1"/>
+      <w:numFmt w:val="decimal"/>
+      <w:lvlText w:val="%7."/>
+      <w:lvlJc w:val="left"/>
+      <w:pPr>
+        <w:ind w:left="5040" w:hanging="360"/>
+      </w:pPr>
+    </w:lvl>
+    <w:lvl w:ilvl="7" w:tplc="0C090019">
+      <w:start w:val="1"/>
+      <w:numFmt w:val="lowerLetter"/>
+      <w:lvlText w:val="%8."/>
+      <w:lvlJc w:val="left"/>
+      <w:pPr>
+        <w:ind w:left="5760" w:hanging="360"/>
+      </w:pPr>
+    </w:lvl>
+    <w:lvl w:ilvl="8" w:tplc="0C09001B">
+      <w:start w:val="1"/>
+      <w:numFmt w:val="lowerRoman"/>
+      <w:lvlText w:val="%9."/>
+      <w:lvlJc w:val="right"/>
+      <w:pPr>
+        <w:ind w:left="6480" w:hanging="180"/>
+      </w:pPr>
+    </w:lvl>
+  </w:abstractNum>
+  <w:abstractNum w:abstractNumId="1" w15:restartNumberingAfterBreak="0">
+    <w:nsid w:val="734B4D9A"/>
+    <w:multiLevelType w:val="hybridMultilevel"/>
+    <w:tmpl w:val="46742728"/>
+    <w:lvl w:ilvl="0" w:tplc="0C09000F">
+      <w:start w:val="1"/>
+      <w:numFmt w:val="decimal"/>
+      <w:lvlText w:val="%1."/>
+      <w:lvlJc w:val="left"/>
+      <w:pPr>
+        <w:ind w:left="720" w:hanging="360"/>
+      </w:pPr>
+    </w:lvl>
+    <w:lvl w:ilvl="1" w:tplc="0C090019">
+      <w:start w:val="1"/>
+      <w:numFmt w:val="lowerLetter"/>
+      <w:lvlText w:val="%2."/>
+      <w:lvlJc w:val="left"/>
+      <w:pPr>
+        <w:ind w:left="1440" w:hanging="360"/>
+      </w:pPr>
+    </w:lvl>
+    <w:lvl w:ilvl="2" w:tplc="0C09001B">
+      <w:start w:val="1"/>
+      <w:numFmt w:val="lowerRoman"/>
+      <w:lvlText w:val="%3."/>
+      <w:lvlJc w:val="right"/>
+      <w:pPr>
+        <w:ind w:left="2160" w:hanging="180"/>
+      </w:pPr>
+    </w:lvl>
+    <w:lvl w:ilvl="3" w:tplc="0C09000F">
+      <w:start w:val="1"/>
+      <w:numFmt w:val="decimal"/>
+      <w:lvlText w:val="%4."/>
+      <w:lvlJc w:val="left"/>
+      <w:pPr>
+        <w:ind w:left="2880" w:hanging="360"/>
+      </w:pPr>
+    </w:lvl>
+    <w:lvl w:ilvl="4" w:tplc="0C090019">
+      <w:start w:val="1"/>
+      <w:numFmt w:val="lowerLetter"/>
+      <w:lvlText w:val="%5."/>
+      <w:lvlJc w:val="left"/>
+      <w:pPr>
+        <w:ind w:left="3600" w:hanging="360"/>
+      </w:pPr>
+    </w:lvl>
+    <w:lvl w:ilvl="5" w:tplc="0C09001B">
+      <w:start w:val="1"/>
+      <w:numFmt w:val="lowerRoman"/>
+      <w:lvlText w:val="%6."/>
+      <w:lvlJc w:val="right"/>
+      <w:pPr>
+        <w:ind w:left="4320" w:hanging="180"/>
+      </w:pPr>
+    </w:lvl>
+    <w:lvl w:ilvl="6" w:tplc="0C09000F">
+      <w:start w:val="1"/>
+      <w:numFmt w:val="decimal"/>
+      <w:lvlText w:val="%7."/>
+      <w:lvlJc w:val="left"/>
+      <w:pPr>
+        <w:ind w:left="5040" w:hanging="360"/>
+      </w:pPr>
+    </w:lvl>
+    <w:lvl w:ilvl="7" w:tplc="0C090019">
+      <w:start w:val="1"/>
+      <w:numFmt w:val="lowerLetter"/>
+      <w:lvlText w:val="%8."/>
+      <w:lvlJc w:val="left"/>
+      <w:pPr>
+        <w:ind w:left="5760" w:hanging="360"/>
+      </w:pPr>
+    </w:lvl>
+    <w:lvl w:ilvl="8" w:tplc="0C09001B">
+      <w:start w:val="1"/>
+      <w:numFmt w:val="lowerRoman"/>
+      <w:lvlText w:val="%9."/>
+      <w:lvlJc w:val="right"/>
+      <w:pPr>
+        <w:ind w:left="6480" w:hanging="180"/>
+      </w:pPr>
+    </w:lvl>
+  </w:abstractNum>
+  <w:abstractNum w:abstractNumId="2" w15:restartNumberingAfterBreak="0">
+    <w:nsid w:val="75534B55"/>
+    <w:multiLevelType w:val="hybridMultilevel"/>
+    <w:tmpl w:val="78A4CAD0"/>
+    <w:lvl w:ilvl="0" w:tplc="0C090001">
+      <w:start w:val="1"/>
+      <w:numFmt w:val="bullet"/>
+      <w:lvlText w:val=""/>
+      <w:lvlJc w:val="left"/>
+      <w:pPr>
+        <w:ind w:left="720" w:hanging="360"/>
+      </w:pPr>
+      <w:rPr>
+        <w:rFonts w:ascii="Symbol" w:hAnsi="Symbol" w:hint="default"/>
+      </w:rPr>
+    </w:lvl>
+    <w:lvl w:ilvl="1" w:tplc="0C090003">
+      <w:start w:val="1"/>
+      <w:numFmt w:val="bullet"/>
+      <w:lvlText w:val="o"/>
+      <w:lvlJc w:val="left"/>
+      <w:pPr>
+        <w:ind w:left="1440" w:hanging="360"/>
+      </w:pPr>
+      <w:rPr>
+        <w:rFonts w:ascii="Courier New" w:hAnsi="Courier New" w:cs="Courier New" w:hint="default"/>
+      </w:rPr>
+    </w:lvl>
+    <w:lvl w:ilvl="2" w:tplc="0C090005">
+      <w:start w:val="1"/>
+      <w:numFmt w:val="bullet"/>
+      <w:lvlText w:val=""/>
+      <w:lvlJc w:val="left"/>
+      <w:pPr>
+        <w:ind w:left="2160" w:hanging="360"/>
+      </w:pPr>
+      <w:rPr>
+        <w:rFonts w:ascii="Wingdings" w:hAnsi="Wingdings" w:hint="default"/>
+      </w:rPr>
+    </w:lvl>
+    <w:lvl w:ilvl="3" w:tplc="0C090001">
+      <w:start w:val="1"/>
+      <w:numFmt w:val="bullet"/>
+      <w:lvlText w:val=""/>
+      <w:lvlJc w:val="left"/>
+      <w:pPr>
+        <w:ind w:left="2880" w:hanging="360"/>
+      </w:pPr>
+      <w:rPr>
+        <w:rFonts w:ascii="Symbol" w:hAnsi="Symbol" w:hint="default"/>
+      </w:rPr>
+    </w:lvl>
+    <w:lvl w:ilvl="4" w:tplc="0C090003">
+      <w:start w:val="1"/>
+      <w:numFmt w:val="bullet"/>
+      <w:lvlText w:val="o"/>
+      <w:lvlJc w:val="left"/>
+      <w:pPr>
+        <w:ind w:left="3600" w:hanging="360"/>
+      </w:pPr>
+      <w:rPr>
+        <w:rFonts w:ascii="Courier New" w:hAnsi="Courier New" w:cs="Courier New" w:hint="default"/>
+      </w:rPr>
+    </w:lvl>
+    <w:lvl w:ilvl="5" w:tplc="0C090005">
+      <w:start w:val="1"/>
+      <w:numFmt w:val="bullet"/>
+      <w:lvlText w:val=""/>
+      <w:lvlJc w:val="left"/>
+      <w:pPr>
+        <w:ind w:left="4320" w:hanging="360"/>
+      </w:pPr>
+      <w:rPr>
+        <w:rFonts w:ascii="Wingdings" w:hAnsi="Wingdings" w:hint="default"/>
+      </w:rPr>
+    </w:lvl>
+    <w:lvl w:ilvl="6" w:tplc="0C090001">
+      <w:start w:val="1"/>
+      <w:numFmt w:val="bullet"/>
+      <w:lvlText w:val=""/>
+      <w:lvlJc w:val="left"/>
+      <w:pPr>
+        <w:ind w:left="5040" w:hanging="360"/>
+      </w:pPr>
+      <w:rPr>
+        <w:rFonts w:ascii="Symbol" w:hAnsi="Symbol" w:hint="default"/>
+      </w:rPr>
+    </w:lvl>
+    <w:lvl w:ilvl="7" w:tplc="0C090003">
+      <w:start w:val="1"/>
+      <w:numFmt w:val="bullet"/>
+      <w:lvlText w:val="o"/>
+      <w:lvlJc w:val="left"/>
+      <w:pPr>
+        <w:ind w:left="5760" w:hanging="360"/>
+      </w:pPr>
+      <w:rPr>
+        <w:rFonts w:ascii="Courier New" w:hAnsi="Courier New" w:cs="Courier New" w:hint="default"/>
+      </w:rPr>
+    </w:lvl>
+    <w:lvl w:ilvl="8" w:tplc="0C090005">
+      <w:start w:val="1"/>
+      <w:numFmt w:val="bullet"/>
+      <w:lvlText w:val=""/>
+      <w:lvlJc w:val="left"/>
+      <w:pPr>
+        <w:ind w:left="6480" w:hanging="360"/>
+      </w:pPr>
+      <w:rPr>
+        <w:rFonts w:ascii="Wingdings" w:hAnsi="Wingdings" w:hint="default"/>
+      </w:rPr>
+    </w:lvl>
+  </w:abstractNum>
+  <w:num w:numId="1" w16cid:durableId="150146049">
+    <w:abstractNumId w:val="2"/>
+    <w:lvlOverride w:ilvl="0"/>
+    <w:lvlOverride w:ilvl="1"/>
+    <w:lvlOverride w:ilvl="2"/>
+    <w:lvlOverride w:ilvl="3"/>
+    <w:lvlOverride w:ilvl="4"/>
+    <w:lvlOverride w:ilvl="5"/>
+    <w:lvlOverride w:ilvl="6"/>
+    <w:lvlOverride w:ilvl="7"/>
+    <w:lvlOverride w:ilvl="8"/>
+  </w:num>
+  <w:num w:numId="2" w16cid:durableId="1098713382">
+    <w:abstractNumId w:val="1"/>
+    <w:lvlOverride w:ilvl="0">
+      <w:startOverride w:val="1"/>
+    </w:lvlOverride>
+    <w:lvlOverride w:ilvl="1">
+      <w:startOverride w:val="1"/>
+    </w:lvlOverride>
+    <w:lvlOverride w:ilvl="2">
+      <w:startOverride w:val="1"/>
+    </w:lvlOverride>
+    <w:lvlOverride w:ilvl="3">
+      <w:startOverride w:val="1"/>
+    </w:lvlOverride>
+    <w:lvlOverride w:ilvl="4">
+      <w:startOverride w:val="1"/>
+    </w:lvlOverride>
+    <w:lvlOverride w:ilvl="5">
+      <w:startOverride w:val="1"/>
+    </w:lvlOverride>
+    <w:lvlOverride w:ilvl="6">
+      <w:startOverride w:val="1"/>
+    </w:lvlOverride>
+    <w:lvlOverride w:ilvl="7">
+      <w:startOverride w:val="1"/>
+    </w:lvlOverride>
+    <w:lvlOverride w:ilvl="8">
+      <w:startOverride w:val="1"/>
+    </w:lvlOverride>
+  </w:num>
+  <w:num w:numId="3" w16cid:durableId="1983346797">
+    <w:abstractNumId w:val="0"/>
+    <w:lvlOverride w:ilvl="0">
+      <w:startOverride w:val="1"/>
+    </w:lvlOverride>
+    <w:lvlOverride w:ilvl="1">
+      <w:startOverride w:val="1"/>
+    </w:lvlOverride>
+    <w:lvlOverride w:ilvl="2">
+      <w:startOverride w:val="1"/>
+    </w:lvlOverride>
+    <w:lvlOverride w:ilvl="3">
+      <w:startOverride w:val="1"/>
+    </w:lvlOverride>
+    <w:lvlOverride w:ilvl="4">
+      <w:startOverride w:val="1"/>
+    </w:lvlOverride>
+    <w:lvlOverride w:ilvl="5">
+      <w:startOverride w:val="1"/>
+    </w:lvlOverride>
+    <w:lvlOverride w:ilvl="6">
+      <w:startOverride w:val="1"/>
+    </w:lvlOverride>
+    <w:lvlOverride w:ilvl="7">
+      <w:startOverride w:val="1"/>
+    </w:lvlOverride>
+    <w:lvlOverride w:ilvl="8">
+      <w:startOverride w:val="1"/>
+    </w:lvlOverride>
+  </w:num>
+</w:numbering>
 </file>
 
 <file path=word/styles.xml><?xml version="1.0" encoding="utf-8"?>
@@ -831,6 +2130,52 @@
       <w:szCs w:val="32"/>
     </w:rPr>
   </w:style>
+  <w:style w:type="paragraph" w:styleId="Heading2">
+    <w:name w:val="heading 2"/>
+    <w:basedOn w:val="Normal"/>
+    <w:next w:val="Normal"/>
+    <w:link w:val="Heading2Char"/>
+    <w:uiPriority w:val="9"/>
+    <w:semiHidden/>
+    <w:unhideWhenUsed/>
+    <w:qFormat/>
+    <w:rsid w:val="00B46CB2"/>
+    <w:pPr>
+      <w:keepNext/>
+      <w:keepLines/>
+      <w:spacing w:before="40"/>
+      <w:outlineLvl w:val="1"/>
+    </w:pPr>
+    <w:rPr>
+      <w:rFonts w:asciiTheme="majorHAnsi" w:eastAsiaTheme="majorEastAsia" w:hAnsiTheme="majorHAnsi" w:cstheme="majorBidi"/>
+      <w:color w:val="276E8B" w:themeColor="accent1" w:themeShade="BF"/>
+      <w:sz w:val="26"/>
+      <w:szCs w:val="26"/>
+    </w:rPr>
+  </w:style>
+  <w:style w:type="paragraph" w:styleId="Heading3">
+    <w:name w:val="heading 3"/>
+    <w:basedOn w:val="Normal"/>
+    <w:next w:val="Normal"/>
+    <w:link w:val="Heading3Char"/>
+    <w:uiPriority w:val="9"/>
+    <w:semiHidden/>
+    <w:unhideWhenUsed/>
+    <w:qFormat/>
+    <w:rsid w:val="00B46CB2"/>
+    <w:pPr>
+      <w:keepNext/>
+      <w:keepLines/>
+      <w:spacing w:before="40"/>
+      <w:outlineLvl w:val="2"/>
+    </w:pPr>
+    <w:rPr>
+      <w:rFonts w:asciiTheme="majorHAnsi" w:eastAsiaTheme="majorEastAsia" w:hAnsiTheme="majorHAnsi" w:cstheme="majorBidi"/>
+      <w:color w:val="1A495C" w:themeColor="accent1" w:themeShade="7F"/>
+      <w:sz w:val="24"/>
+      <w:szCs w:val="24"/>
+    </w:rPr>
+  </w:style>
   <w:style w:type="character" w:default="1" w:styleId="DefaultParagraphFont">
     <w:name w:val="Default Paragraph Font"/>
     <w:uiPriority w:val="1"/>
@@ -1120,6 +2465,51 @@
       </w:tblBorders>
     </w:tblPr>
   </w:style>
+  <w:style w:type="character" w:customStyle="1" w:styleId="Heading2Char">
+    <w:name w:val="Heading 2 Char"/>
+    <w:basedOn w:val="DefaultParagraphFont"/>
+    <w:link w:val="Heading2"/>
+    <w:uiPriority w:val="9"/>
+    <w:semiHidden/>
+    <w:rsid w:val="00B46CB2"/>
+    <w:rPr>
+      <w:rFonts w:asciiTheme="majorHAnsi" w:eastAsiaTheme="majorEastAsia" w:hAnsiTheme="majorHAnsi" w:cstheme="majorBidi"/>
+      <w:color w:val="276E8B" w:themeColor="accent1" w:themeShade="BF"/>
+      <w:kern w:val="0"/>
+      <w:sz w:val="26"/>
+      <w:szCs w:val="26"/>
+      <w:lang w:val="en-AU"/>
+      <w14:ligatures w14:val="none"/>
+    </w:rPr>
+  </w:style>
+  <w:style w:type="character" w:customStyle="1" w:styleId="Heading3Char">
+    <w:name w:val="Heading 3 Char"/>
+    <w:basedOn w:val="DefaultParagraphFont"/>
+    <w:link w:val="Heading3"/>
+    <w:uiPriority w:val="9"/>
+    <w:semiHidden/>
+    <w:rsid w:val="00B46CB2"/>
+    <w:rPr>
+      <w:rFonts w:asciiTheme="majorHAnsi" w:eastAsiaTheme="majorEastAsia" w:hAnsiTheme="majorHAnsi" w:cstheme="majorBidi"/>
+      <w:color w:val="1A495C" w:themeColor="accent1" w:themeShade="7F"/>
+      <w:kern w:val="0"/>
+      <w:sz w:val="24"/>
+      <w:szCs w:val="24"/>
+      <w:lang w:val="en-AU"/>
+      <w14:ligatures w14:val="none"/>
+    </w:rPr>
+  </w:style>
+  <w:style w:type="paragraph" w:styleId="ListParagraph">
+    <w:name w:val="List Paragraph"/>
+    <w:basedOn w:val="Normal"/>
+    <w:uiPriority w:val="34"/>
+    <w:qFormat/>
+    <w:rsid w:val="00B46CB2"/>
+    <w:pPr>
+      <w:spacing w:line="240" w:lineRule="auto"/>
+      <w:ind w:left="720"/>
+    </w:pPr>
+  </w:style>
 </w:styles>
 </file>
 

</xml_diff>